<commit_message>
Work from Styx added to repo
</commit_message>
<xml_diff>
--- a/Easy1/Easy1_WriteUp.docx
+++ b/Easy1/Easy1_WriteUp.docx
@@ -1,154 +1,333 @@
 
 <file path=word/document.xml><?xml version="1.0" encoding="utf-8"?>
-<w:document xmlns:wpc="http://schemas.microsoft.com/office/word/2010/wordprocessingCanvas" xmlns:mc="http://schemas.openxmlformats.org/markup-compatibility/2006" xmlns:o="urn:schemas-microsoft-com:office:office" xmlns:r="http://schemas.openxmlformats.org/officeDocument/2006/relationships" xmlns:m="http://schemas.openxmlformats.org/officeDocument/2006/math" xmlns:v="urn:schemas-microsoft-com:vml" xmlns:wp14="http://schemas.microsoft.com/office/word/2010/wordprocessingDrawing" xmlns:wp="http://schemas.openxmlformats.org/drawingml/2006/wordprocessingDrawing" xmlns:w10="urn:schemas-microsoft-com:office:word" xmlns:w="http://schemas.openxmlformats.org/wordprocessingml/2006/main" xmlns:w14="http://schemas.microsoft.com/office/word/2010/wordml" xmlns:w15="http://schemas.microsoft.com/office/word/2012/wordml" xmlns:wpg="http://schemas.microsoft.com/office/word/2010/wordprocessingGroup" xmlns:wpi="http://schemas.microsoft.com/office/word/2010/wordprocessingInk" xmlns:wne="http://schemas.microsoft.com/office/word/2006/wordml" xmlns:wps="http://schemas.microsoft.com/office/word/2010/wordprocessingShape" mc:Ignorable="w14 w15 wp14">
+<w:document xmlns:o="urn:schemas-microsoft-com:office:office" xmlns:r="http://schemas.openxmlformats.org/officeDocument/2006/relationships" xmlns:v="urn:schemas-microsoft-com:vml" xmlns:w="http://schemas.openxmlformats.org/wordprocessingml/2006/main" xmlns:w10="urn:schemas-microsoft-com:office:word" xmlns:wp="http://schemas.openxmlformats.org/drawingml/2006/wordprocessingDrawing" xmlns:wps="http://schemas.microsoft.com/office/word/2010/wordprocessingShape" xmlns:wpg="http://schemas.microsoft.com/office/word/2010/wordprocessingGroup" xmlns:mc="http://schemas.openxmlformats.org/markup-compatibility/2006" xmlns:wp14="http://schemas.microsoft.com/office/word/2010/wordprocessingDrawing" xmlns:w14="http://schemas.microsoft.com/office/word/2010/wordml" mc:Ignorable="w14 wp14">
   <w:body>
     <w:p>
       <w:pPr>
         <w:pStyle w:val="Title"/>
         <w:jc w:val="center"/>
-      </w:pPr>
-      <w:r>
+        <w:rPr/>
+      </w:pPr>
+      <w:r>
+        <w:rPr/>
         <w:t>Write Up for Easy 1</w:t>
       </w:r>
     </w:p>
     <w:p>
       <w:pPr>
+        <w:pStyle w:val="Normal"/>
         <w:jc w:val="center"/>
-      </w:pPr>
+        <w:rPr/>
+      </w:pPr>
+      <w:r>
+        <w:rPr/>
+      </w:r>
     </w:p>
     <w:p>
       <w:pPr>
         <w:pStyle w:val="Subtitle"/>
         <w:jc w:val="center"/>
-      </w:pPr>
-      <w:r>
-        <w:t xml:space="preserve">!! </w:t>
-      </w:r>
-      <w:proofErr w:type="gramStart"/>
-      <w:r>
-        <w:t>Warning !!</w:t>
-      </w:r>
-      <w:proofErr w:type="gramEnd"/>
-      <w:r>
-        <w:t xml:space="preserve"> </w:t>
+        <w:rPr/>
+      </w:pPr>
+      <w:r>
+        <w:rPr/>
+        <w:t xml:space="preserve">!! Warning !! </w:t>
       </w:r>
     </w:p>
     <w:p>
       <w:pPr>
         <w:pStyle w:val="Subtitle"/>
         <w:jc w:val="center"/>
-      </w:pPr>
-      <w:r>
+        <w:rPr/>
+      </w:pPr>
+      <w:r>
+        <w:rPr/>
         <w:t>Here be spoilers, this is your final warning</w:t>
       </w:r>
     </w:p>
-    <w:p/>
-    <w:p/>
-    <w:p/>
-    <w:p/>
-    <w:p/>
-    <w:p/>
-    <w:p/>
-    <w:p/>
-    <w:p/>
-    <w:p/>
-    <w:p/>
-    <w:p/>
-    <w:p/>
-    <w:p/>
-    <w:p/>
-    <w:p/>
-    <w:p/>
-    <w:p/>
-    <w:p/>
-    <w:p/>
+    <w:p>
+      <w:pPr>
+        <w:pStyle w:val="Normal"/>
+        <w:rPr/>
+      </w:pPr>
+      <w:r>
+        <w:rPr/>
+      </w:r>
+    </w:p>
+    <w:p>
+      <w:pPr>
+        <w:pStyle w:val="Normal"/>
+        <w:rPr/>
+      </w:pPr>
+      <w:r>
+        <w:rPr/>
+      </w:r>
+    </w:p>
+    <w:p>
+      <w:pPr>
+        <w:pStyle w:val="Normal"/>
+        <w:rPr/>
+      </w:pPr>
+      <w:r>
+        <w:rPr/>
+      </w:r>
+    </w:p>
+    <w:p>
+      <w:pPr>
+        <w:pStyle w:val="Normal"/>
+        <w:rPr/>
+      </w:pPr>
+      <w:r>
+        <w:rPr/>
+      </w:r>
+    </w:p>
+    <w:p>
+      <w:pPr>
+        <w:pStyle w:val="Normal"/>
+        <w:rPr/>
+      </w:pPr>
+      <w:r>
+        <w:rPr/>
+      </w:r>
+    </w:p>
+    <w:p>
+      <w:pPr>
+        <w:pStyle w:val="Normal"/>
+        <w:rPr/>
+      </w:pPr>
+      <w:r>
+        <w:rPr/>
+      </w:r>
+    </w:p>
+    <w:p>
+      <w:pPr>
+        <w:pStyle w:val="Normal"/>
+        <w:rPr/>
+      </w:pPr>
+      <w:r>
+        <w:rPr/>
+      </w:r>
+    </w:p>
+    <w:p>
+      <w:pPr>
+        <w:pStyle w:val="Normal"/>
+        <w:rPr/>
+      </w:pPr>
+      <w:r>
+        <w:rPr/>
+      </w:r>
+    </w:p>
+    <w:p>
+      <w:pPr>
+        <w:pStyle w:val="Normal"/>
+        <w:rPr/>
+      </w:pPr>
+      <w:r>
+        <w:rPr/>
+      </w:r>
+    </w:p>
+    <w:p>
+      <w:pPr>
+        <w:pStyle w:val="Normal"/>
+        <w:rPr/>
+      </w:pPr>
+      <w:r>
+        <w:rPr/>
+      </w:r>
+    </w:p>
+    <w:p>
+      <w:pPr>
+        <w:pStyle w:val="Normal"/>
+        <w:rPr/>
+      </w:pPr>
+      <w:r>
+        <w:rPr/>
+      </w:r>
+    </w:p>
+    <w:p>
+      <w:pPr>
+        <w:pStyle w:val="Normal"/>
+        <w:rPr/>
+      </w:pPr>
+      <w:r>
+        <w:rPr/>
+      </w:r>
+    </w:p>
+    <w:p>
+      <w:pPr>
+        <w:pStyle w:val="Normal"/>
+        <w:rPr/>
+      </w:pPr>
+      <w:r>
+        <w:rPr/>
+      </w:r>
+    </w:p>
+    <w:p>
+      <w:pPr>
+        <w:pStyle w:val="Normal"/>
+        <w:rPr/>
+      </w:pPr>
+      <w:r>
+        <w:rPr/>
+      </w:r>
+    </w:p>
+    <w:p>
+      <w:pPr>
+        <w:pStyle w:val="Normal"/>
+        <w:rPr/>
+      </w:pPr>
+      <w:r>
+        <w:rPr/>
+      </w:r>
+    </w:p>
+    <w:p>
+      <w:pPr>
+        <w:pStyle w:val="Normal"/>
+        <w:rPr/>
+      </w:pPr>
+      <w:r>
+        <w:rPr/>
+      </w:r>
+    </w:p>
+    <w:p>
+      <w:pPr>
+        <w:pStyle w:val="Normal"/>
+        <w:rPr/>
+      </w:pPr>
+      <w:r>
+        <w:rPr/>
+      </w:r>
+    </w:p>
+    <w:p>
+      <w:pPr>
+        <w:pStyle w:val="Normal"/>
+        <w:rPr/>
+      </w:pPr>
+      <w:r>
+        <w:rPr/>
+      </w:r>
+    </w:p>
+    <w:p>
+      <w:pPr>
+        <w:pStyle w:val="Normal"/>
+        <w:rPr/>
+      </w:pPr>
+      <w:r>
+        <w:rPr/>
+      </w:r>
+    </w:p>
+    <w:p>
+      <w:pPr>
+        <w:pStyle w:val="Normal"/>
+        <w:rPr/>
+      </w:pPr>
+      <w:r>
+        <w:rPr/>
+      </w:r>
+    </w:p>
     <w:p>
       <w:pPr>
         <w:pStyle w:val="Subtitle"/>
         <w:jc w:val="center"/>
-      </w:pPr>
-      <w:r>
+        <w:rPr/>
+      </w:pPr>
+      <w:r>
+        <w:rPr/>
         <w:t>Note</w:t>
       </w:r>
     </w:p>
     <w:p>
       <w:pPr>
+        <w:pStyle w:val="Normal"/>
         <w:jc w:val="center"/>
-      </w:pPr>
-      <w:r>
-        <w:t>The intention of these write ups is to provide an insight into the intended strategy for solving the challenge. If you used a differing method to solve the challenge, feel free to message @1cysw0rdk0 or @Simon on slack. Write ups may not be provided or complete for all challenges, and may or may not include scripts used to create or solve the challenge.</w:t>
+        <w:rPr/>
+      </w:pPr>
+      <w:r>
+        <w:rPr/>
+        <w:t>The intention of these write ups is to provide an insight into the intended strategy for solving the challenge. If you used a differing method to solve the challenge, feel free to message @1cysw0rdk0 or @</w:t>
+      </w:r>
+      <w:r>
+        <w:rPr/>
+        <w:t>oneNutWonder</w:t>
+      </w:r>
+      <w:r>
+        <w:rPr/>
+        <w:t xml:space="preserve"> on slack. Write ups may not be provided or complete for all challenges, and may or may not include scripts used to create or solve the challenge.</w:t>
       </w:r>
       <w:bookmarkStart w:id="0" w:name="_GoBack"/>
       <w:bookmarkEnd w:id="0"/>
     </w:p>
     <w:p>
-      <w:r>
-        <w:lastRenderedPageBreak/>
+      <w:pPr>
+        <w:pStyle w:val="Normal"/>
+        <w:rPr/>
+      </w:pPr>
+      <w:r>
+        <w:rPr/>
+      </w:r>
+    </w:p>
+    <w:p>
+      <w:pPr>
+        <w:pStyle w:val="Normal"/>
+        <w:rPr/>
+      </w:pPr>
+      <w:r>
+        <w:rPr/>
         <w:t>Easy 1</w:t>
       </w:r>
     </w:p>
     <w:p>
-      <w:r>
-        <w:t xml:space="preserve">The flag for Easy 1 is stored in the image metadata, in a form other than the standard </w:t>
-      </w:r>
-      <w:proofErr w:type="gramStart"/>
-      <w:r>
-        <w:t>RC3{</w:t>
-      </w:r>
-      <w:proofErr w:type="gramEnd"/>
-      <w:r>
-        <w:t xml:space="preserve">flag-go-here}. </w:t>
-      </w:r>
-    </w:p>
-    <w:p/>
-    <w:p>
-      <w:r>
+      <w:pPr>
+        <w:pStyle w:val="Normal"/>
+        <w:rPr/>
+      </w:pPr>
+      <w:r>
+        <w:rPr/>
+        <w:t xml:space="preserve">The flag for Easy 1 is stored in the image metadata, in a form other than the standard RC3{flag-go-here}. </w:t>
+      </w:r>
+    </w:p>
+    <w:p>
+      <w:pPr>
+        <w:pStyle w:val="Normal"/>
+        <w:rPr/>
+      </w:pPr>
+      <w:r>
+        <w:rPr/>
+      </w:r>
+    </w:p>
+    <w:p>
+      <w:pPr>
+        <w:pStyle w:val="Normal"/>
+        <w:rPr/>
+      </w:pPr>
+      <w:r>
+        <w:rPr/>
         <w:t>Step 1:</w:t>
       </w:r>
     </w:p>
     <w:p>
-      <w:r>
+      <w:pPr>
+        <w:pStyle w:val="Normal"/>
+        <w:rPr/>
+      </w:pPr>
+      <w:r>
+        <w:rPr/>
         <w:tab/>
-        <w:t xml:space="preserve">Inspecting the image using the properties window from windows explorer, or </w:t>
-      </w:r>
-      <w:proofErr w:type="spellStart"/>
-      <w:r>
-        <w:t>Exiftools</w:t>
-      </w:r>
-      <w:proofErr w:type="spellEnd"/>
-      <w:r>
-        <w:t xml:space="preserve"> on </w:t>
-      </w:r>
-      <w:proofErr w:type="spellStart"/>
-      <w:r>
-        <w:t>linux</w:t>
-      </w:r>
-      <w:proofErr w:type="spellEnd"/>
-      <w:r>
-        <w:t xml:space="preserve"> shows the metadata for the image.</w:t>
-      </w:r>
-      <w:r>
-        <w:t xml:space="preserve"> Notice the equals sign after the Copyright and Rights fields, indicating padding on an encoded string. </w:t>
-      </w:r>
-    </w:p>
-    <w:p>
-      <w:r>
-        <w:rPr>
-          <w:noProof/>
-        </w:rPr>
+        <w:t xml:space="preserve">Inspecting the image using the properties window from windows explorer, or Exiftools on linux shows the metadata for the image. Notice the equals sign after the Copyright and Rights fields, indicating padding on an encoded string. </w:t>
+      </w:r>
+    </w:p>
+    <w:p>
+      <w:pPr>
+        <w:pStyle w:val="Normal"/>
+        <w:rPr/>
+      </w:pPr>
+      <w:r>
+        <w:rPr/>
         <w:drawing>
-          <wp:anchor distT="0" distB="0" distL="114300" distR="114300" simplePos="0" relativeHeight="251658240" behindDoc="0" locked="0" layoutInCell="1" allowOverlap="1">
-            <wp:simplePos x="0" y="0"/>
-            <wp:positionH relativeFrom="column">
-              <wp:posOffset>2710815</wp:posOffset>
-            </wp:positionH>
-            <wp:positionV relativeFrom="paragraph">
-              <wp:posOffset>6985</wp:posOffset>
-            </wp:positionV>
-            <wp:extent cx="3707828" cy="2700655"/>
-            <wp:effectExtent l="0" t="0" r="6985" b="4445"/>
-            <wp:wrapNone/>
-            <wp:docPr id="2" name="Picture 2"/>
+          <wp:inline distT="0" distB="0" distL="0" distR="0">
+            <wp:extent cx="2670175" cy="3724275"/>
+            <wp:effectExtent l="0" t="0" r="0" b="0"/>
+            <wp:docPr id="2" name="Picture 1" descr=""/>
             <wp:cNvGraphicFramePr>
               <a:graphicFrameLocks xmlns:a="http://schemas.openxmlformats.org/drawingml/2006/main" noChangeAspect="1"/>
             </wp:cNvGraphicFramePr>
@@ -156,71 +335,21 @@
               <a:graphicData uri="http://schemas.openxmlformats.org/drawingml/2006/picture">
                 <pic:pic xmlns:pic="http://schemas.openxmlformats.org/drawingml/2006/picture">
                   <pic:nvPicPr>
-                    <pic:cNvPr id="1" name=""/>
-                    <pic:cNvPicPr/>
+                    <pic:cNvPr id="2" name="Picture 1" descr=""/>
+                    <pic:cNvPicPr>
+                      <a:picLocks noChangeAspect="1" noChangeArrowheads="1"/>
+                    </pic:cNvPicPr>
                   </pic:nvPicPr>
                   <pic:blipFill>
-                    <a:blip r:embed="rId4">
-                      <a:extLst>
-                        <a:ext uri="{28A0092B-C50C-407E-A947-70E740481C1C}">
-                          <a14:useLocalDpi xmlns:a14="http://schemas.microsoft.com/office/drawing/2010/main" val="0"/>
-                        </a:ext>
-                      </a:extLst>
-                    </a:blip>
+                    <a:blip r:embed="rId3"/>
                     <a:stretch>
                       <a:fillRect/>
                     </a:stretch>
                   </pic:blipFill>
-                  <pic:spPr>
+                  <pic:spPr bwMode="auto">
                     <a:xfrm>
                       <a:off x="0" y="0"/>
-                      <a:ext cx="3707828" cy="2700655"/>
-                    </a:xfrm>
-                    <a:prstGeom prst="rect">
-                      <a:avLst/>
-                    </a:prstGeom>
-                  </pic:spPr>
-                </pic:pic>
-              </a:graphicData>
-            </a:graphic>
-            <wp14:sizeRelH relativeFrom="margin">
-              <wp14:pctWidth>0</wp14:pctWidth>
-            </wp14:sizeRelH>
-            <wp14:sizeRelV relativeFrom="margin">
-              <wp14:pctHeight>0</wp14:pctHeight>
-            </wp14:sizeRelV>
-          </wp:anchor>
-        </w:drawing>
-      </w:r>
-      <w:r>
-        <w:rPr>
-          <w:noProof/>
-        </w:rPr>
-        <w:drawing>
-          <wp:inline distT="0" distB="0" distL="0" distR="0" wp14:anchorId="4582BCA3" wp14:editId="5E755C29">
-            <wp:extent cx="2670507" cy="3724275"/>
-            <wp:effectExtent l="0" t="0" r="0" b="0"/>
-            <wp:docPr id="1" name="Picture 1"/>
-            <wp:cNvGraphicFramePr>
-              <a:graphicFrameLocks xmlns:a="http://schemas.openxmlformats.org/drawingml/2006/main" noChangeAspect="1"/>
-            </wp:cNvGraphicFramePr>
-            <a:graphic xmlns:a="http://schemas.openxmlformats.org/drawingml/2006/main">
-              <a:graphicData uri="http://schemas.openxmlformats.org/drawingml/2006/picture">
-                <pic:pic xmlns:pic="http://schemas.openxmlformats.org/drawingml/2006/picture">
-                  <pic:nvPicPr>
-                    <pic:cNvPr id="1" name=""/>
-                    <pic:cNvPicPr/>
-                  </pic:nvPicPr>
-                  <pic:blipFill>
-                    <a:blip r:embed="rId5"/>
-                    <a:stretch>
-                      <a:fillRect/>
-                    </a:stretch>
-                  </pic:blipFill>
-                  <pic:spPr>
-                    <a:xfrm>
-                      <a:off x="0" y="0"/>
-                      <a:ext cx="2699161" cy="3764235"/>
+                      <a:ext cx="2670175" cy="3724275"/>
                     </a:xfrm>
                     <a:prstGeom prst="rect">
                       <a:avLst/>
@@ -231,30 +360,19 @@
             </a:graphic>
           </wp:inline>
         </w:drawing>
-      </w:r>
-    </w:p>
-    <w:p/>
-    <w:p>
-      <w:r>
-        <w:t xml:space="preserve">Step 2: </w:t>
-      </w:r>
-    </w:p>
-    <w:p>
-      <w:r>
-        <w:tab/>
-        <w:t xml:space="preserve">Decoding the string using a base64 decoder yields the flag. </w:t>
-      </w:r>
-    </w:p>
-    <w:p>
-      <w:r>
-        <w:rPr>
-          <w:noProof/>
-        </w:rPr>
         <w:drawing>
-          <wp:inline distT="0" distB="0" distL="0" distR="0" wp14:anchorId="404BEB39" wp14:editId="676371CB">
-            <wp:extent cx="5943600" cy="419735"/>
+          <wp:anchor behindDoc="0" distT="0" distB="4445" distL="114300" distR="120650" simplePos="0" locked="0" layoutInCell="1" allowOverlap="1" relativeHeight="2">
+            <wp:simplePos x="0" y="0"/>
+            <wp:positionH relativeFrom="column">
+              <wp:posOffset>2710815</wp:posOffset>
+            </wp:positionH>
+            <wp:positionV relativeFrom="paragraph">
+              <wp:posOffset>6985</wp:posOffset>
+            </wp:positionV>
+            <wp:extent cx="3707765" cy="2700655"/>
             <wp:effectExtent l="0" t="0" r="0" b="0"/>
-            <wp:docPr id="3" name="Picture 3"/>
+            <wp:wrapNone/>
+            <wp:docPr id="1" name="Picture 2" descr=""/>
             <wp:cNvGraphicFramePr>
               <a:graphicFrameLocks xmlns:a="http://schemas.openxmlformats.org/drawingml/2006/main" noChangeAspect="1"/>
             </wp:cNvGraphicFramePr>
@@ -262,16 +380,94 @@
               <a:graphicData uri="http://schemas.openxmlformats.org/drawingml/2006/picture">
                 <pic:pic xmlns:pic="http://schemas.openxmlformats.org/drawingml/2006/picture">
                   <pic:nvPicPr>
-                    <pic:cNvPr id="1" name=""/>
-                    <pic:cNvPicPr/>
+                    <pic:cNvPr id="1" name="Picture 2" descr=""/>
+                    <pic:cNvPicPr>
+                      <a:picLocks noChangeAspect="1" noChangeArrowheads="1"/>
+                    </pic:cNvPicPr>
                   </pic:nvPicPr>
                   <pic:blipFill>
-                    <a:blip r:embed="rId6"/>
+                    <a:blip r:embed="rId2"/>
                     <a:stretch>
                       <a:fillRect/>
                     </a:stretch>
                   </pic:blipFill>
-                  <pic:spPr>
+                  <pic:spPr bwMode="auto">
+                    <a:xfrm>
+                      <a:off x="0" y="0"/>
+                      <a:ext cx="3707765" cy="2700655"/>
+                    </a:xfrm>
+                    <a:prstGeom prst="rect">
+                      <a:avLst/>
+                    </a:prstGeom>
+                  </pic:spPr>
+                </pic:pic>
+              </a:graphicData>
+            </a:graphic>
+          </wp:anchor>
+        </w:drawing>
+      </w:r>
+    </w:p>
+    <w:p>
+      <w:pPr>
+        <w:pStyle w:val="Normal"/>
+        <w:rPr/>
+      </w:pPr>
+      <w:r>
+        <w:rPr/>
+      </w:r>
+    </w:p>
+    <w:p>
+      <w:pPr>
+        <w:pStyle w:val="Normal"/>
+        <w:rPr/>
+      </w:pPr>
+      <w:r>
+        <w:rPr/>
+        <w:t xml:space="preserve">Step 2: </w:t>
+      </w:r>
+    </w:p>
+    <w:p>
+      <w:pPr>
+        <w:pStyle w:val="Normal"/>
+        <w:rPr/>
+      </w:pPr>
+      <w:r>
+        <w:rPr/>
+        <w:tab/>
+        <w:t xml:space="preserve">Decoding the string using a base64 decoder yields the flag. </w:t>
+      </w:r>
+    </w:p>
+    <w:p>
+      <w:pPr>
+        <w:pStyle w:val="Normal"/>
+        <w:rPr/>
+      </w:pPr>
+      <w:r>
+        <w:rPr/>
+        <w:drawing>
+          <wp:inline distT="0" distB="0" distL="0" distR="0">
+            <wp:extent cx="5943600" cy="419735"/>
+            <wp:effectExtent l="0" t="0" r="0" b="0"/>
+            <wp:docPr id="3" name="Picture 3" descr=""/>
+            <wp:cNvGraphicFramePr>
+              <a:graphicFrameLocks xmlns:a="http://schemas.openxmlformats.org/drawingml/2006/main" noChangeAspect="1"/>
+            </wp:cNvGraphicFramePr>
+            <a:graphic xmlns:a="http://schemas.openxmlformats.org/drawingml/2006/main">
+              <a:graphicData uri="http://schemas.openxmlformats.org/drawingml/2006/picture">
+                <pic:pic xmlns:pic="http://schemas.openxmlformats.org/drawingml/2006/picture">
+                  <pic:nvPicPr>
+                    <pic:cNvPr id="3" name="Picture 3" descr=""/>
+                    <pic:cNvPicPr>
+                      <a:picLocks noChangeAspect="1" noChangeArrowheads="1"/>
+                    </pic:cNvPicPr>
+                  </pic:nvPicPr>
+                  <pic:blipFill>
+                    <a:blip r:embed="rId4"/>
+                    <a:stretch>
+                      <a:fillRect/>
+                    </a:stretch>
+                  </pic:blipFill>
+                  <pic:spPr bwMode="auto">
                     <a:xfrm>
                       <a:off x="0" y="0"/>
                       <a:ext cx="5943600" cy="419735"/>
@@ -287,45 +483,58 @@
         </w:drawing>
       </w:r>
     </w:p>
-    <w:p/>
+    <w:p>
+      <w:pPr>
+        <w:pStyle w:val="Normal"/>
+        <w:widowControl/>
+        <w:bidi w:val="0"/>
+        <w:spacing w:lineRule="auto" w:line="259" w:before="0" w:after="160"/>
+        <w:jc w:val="left"/>
+        <w:rPr/>
+      </w:pPr>
+      <w:r>
+        <w:rPr/>
+      </w:r>
+    </w:p>
     <w:sectPr>
+      <w:type w:val="nextPage"/>
       <w:pgSz w:w="12240" w:h="15840"/>
-      <w:pgMar w:top="1440" w:right="1440" w:bottom="1440" w:left="1440" w:header="720" w:footer="720" w:gutter="0"/>
-      <w:cols w:space="720"/>
-      <w:docGrid w:linePitch="360"/>
+      <w:pgMar w:left="1440" w:right="1440" w:header="0" w:top="1440" w:footer="0" w:bottom="1440" w:gutter="0"/>
+      <w:pgNumType w:fmt="decimal"/>
+      <w:formProt w:val="false"/>
+      <w:textDirection w:val="lrTb"/>
+      <w:docGrid w:type="default" w:linePitch="360" w:charSpace="4096"/>
     </w:sectPr>
   </w:body>
 </w:document>
 </file>
 
 <file path=word/styles.xml><?xml version="1.0" encoding="utf-8"?>
-<w:styles xmlns:mc="http://schemas.openxmlformats.org/markup-compatibility/2006" xmlns:r="http://schemas.openxmlformats.org/officeDocument/2006/relationships" xmlns:w="http://schemas.openxmlformats.org/wordprocessingml/2006/main" xmlns:w14="http://schemas.microsoft.com/office/word/2010/wordml" xmlns:w15="http://schemas.microsoft.com/office/word/2012/wordml" mc:Ignorable="w14 w15">
+<w:styles xmlns:w="http://schemas.openxmlformats.org/wordprocessingml/2006/main" xmlns:w14="http://schemas.microsoft.com/office/word/2010/wordml" xmlns:mc="http://schemas.openxmlformats.org/markup-compatibility/2006" mc:Ignorable="w14">
   <w:docDefaults>
     <w:rPrDefault>
       <w:rPr>
-        <w:rFonts w:asciiTheme="minorHAnsi" w:eastAsiaTheme="minorHAnsi" w:hAnsiTheme="minorHAnsi" w:cstheme="minorBidi"/>
+        <w:rFonts w:ascii="Calibri" w:hAnsi="Calibri" w:eastAsia="Calibri" w:cs="" w:asciiTheme="minorHAnsi" w:cstheme="minorBidi" w:eastAsiaTheme="minorHAnsi" w:hAnsiTheme="minorHAnsi"/>
         <w:sz w:val="22"/>
         <w:szCs w:val="22"/>
         <w:lang w:val="en-US" w:eastAsia="en-US" w:bidi="ar-SA"/>
       </w:rPr>
     </w:rPrDefault>
     <w:pPrDefault>
-      <w:pPr>
-        <w:spacing w:after="160" w:line="259" w:lineRule="auto"/>
-      </w:pPr>
+      <w:pPr/>
     </w:pPrDefault>
   </w:docDefaults>
   <w:latentStyles w:defLockedState="0" w:defUIPriority="99" w:defSemiHidden="0" w:defUnhideWhenUsed="0" w:defQFormat="0" w:count="371">
     <w:lsdException w:name="Normal" w:uiPriority="0" w:qFormat="1"/>
     <w:lsdException w:name="heading 1" w:uiPriority="9" w:qFormat="1"/>
-    <w:lsdException w:name="heading 2" w:semiHidden="1" w:uiPriority="9" w:unhideWhenUsed="1" w:qFormat="1"/>
-    <w:lsdException w:name="heading 3" w:semiHidden="1" w:uiPriority="9" w:unhideWhenUsed="1" w:qFormat="1"/>
-    <w:lsdException w:name="heading 4" w:semiHidden="1" w:uiPriority="9" w:unhideWhenUsed="1" w:qFormat="1"/>
-    <w:lsdException w:name="heading 5" w:semiHidden="1" w:uiPriority="9" w:unhideWhenUsed="1" w:qFormat="1"/>
-    <w:lsdException w:name="heading 6" w:semiHidden="1" w:uiPriority="9" w:unhideWhenUsed="1" w:qFormat="1"/>
-    <w:lsdException w:name="heading 7" w:semiHidden="1" w:uiPriority="9" w:unhideWhenUsed="1" w:qFormat="1"/>
-    <w:lsdException w:name="heading 8" w:semiHidden="1" w:uiPriority="9" w:unhideWhenUsed="1" w:qFormat="1"/>
-    <w:lsdException w:name="heading 9" w:semiHidden="1" w:uiPriority="9" w:unhideWhenUsed="1" w:qFormat="1"/>
+    <w:lsdException w:name="heading 2" w:uiPriority="9" w:semiHidden="1" w:unhideWhenUsed="1" w:qFormat="1"/>
+    <w:lsdException w:name="heading 3" w:uiPriority="9" w:semiHidden="1" w:unhideWhenUsed="1" w:qFormat="1"/>
+    <w:lsdException w:name="heading 4" w:uiPriority="9" w:semiHidden="1" w:unhideWhenUsed="1" w:qFormat="1"/>
+    <w:lsdException w:name="heading 5" w:uiPriority="9" w:semiHidden="1" w:unhideWhenUsed="1" w:qFormat="1"/>
+    <w:lsdException w:name="heading 6" w:uiPriority="9" w:semiHidden="1" w:unhideWhenUsed="1" w:qFormat="1"/>
+    <w:lsdException w:name="heading 7" w:uiPriority="9" w:semiHidden="1" w:unhideWhenUsed="1" w:qFormat="1"/>
+    <w:lsdException w:name="heading 8" w:uiPriority="9" w:semiHidden="1" w:unhideWhenUsed="1" w:qFormat="1"/>
+    <w:lsdException w:name="heading 9" w:uiPriority="9" w:semiHidden="1" w:unhideWhenUsed="1" w:qFormat="1"/>
     <w:lsdException w:name="index 1" w:semiHidden="1" w:unhideWhenUsed="1"/>
     <w:lsdException w:name="index 2" w:semiHidden="1" w:unhideWhenUsed="1"/>
     <w:lsdException w:name="index 3" w:semiHidden="1" w:unhideWhenUsed="1"/>
@@ -335,22 +544,22 @@
     <w:lsdException w:name="index 7" w:semiHidden="1" w:unhideWhenUsed="1"/>
     <w:lsdException w:name="index 8" w:semiHidden="1" w:unhideWhenUsed="1"/>
     <w:lsdException w:name="index 9" w:semiHidden="1" w:unhideWhenUsed="1"/>
-    <w:lsdException w:name="toc 1" w:semiHidden="1" w:uiPriority="39" w:unhideWhenUsed="1"/>
-    <w:lsdException w:name="toc 2" w:semiHidden="1" w:uiPriority="39" w:unhideWhenUsed="1"/>
-    <w:lsdException w:name="toc 3" w:semiHidden="1" w:uiPriority="39" w:unhideWhenUsed="1"/>
-    <w:lsdException w:name="toc 4" w:semiHidden="1" w:uiPriority="39" w:unhideWhenUsed="1"/>
-    <w:lsdException w:name="toc 5" w:semiHidden="1" w:uiPriority="39" w:unhideWhenUsed="1"/>
-    <w:lsdException w:name="toc 6" w:semiHidden="1" w:uiPriority="39" w:unhideWhenUsed="1"/>
-    <w:lsdException w:name="toc 7" w:semiHidden="1" w:uiPriority="39" w:unhideWhenUsed="1"/>
-    <w:lsdException w:name="toc 8" w:semiHidden="1" w:uiPriority="39" w:unhideWhenUsed="1"/>
-    <w:lsdException w:name="toc 9" w:semiHidden="1" w:uiPriority="39" w:unhideWhenUsed="1"/>
+    <w:lsdException w:name="toc 1" w:uiPriority="39" w:semiHidden="1" w:unhideWhenUsed="1"/>
+    <w:lsdException w:name="toc 2" w:uiPriority="39" w:semiHidden="1" w:unhideWhenUsed="1"/>
+    <w:lsdException w:name="toc 3" w:uiPriority="39" w:semiHidden="1" w:unhideWhenUsed="1"/>
+    <w:lsdException w:name="toc 4" w:uiPriority="39" w:semiHidden="1" w:unhideWhenUsed="1"/>
+    <w:lsdException w:name="toc 5" w:uiPriority="39" w:semiHidden="1" w:unhideWhenUsed="1"/>
+    <w:lsdException w:name="toc 6" w:uiPriority="39" w:semiHidden="1" w:unhideWhenUsed="1"/>
+    <w:lsdException w:name="toc 7" w:uiPriority="39" w:semiHidden="1" w:unhideWhenUsed="1"/>
+    <w:lsdException w:name="toc 8" w:uiPriority="39" w:semiHidden="1" w:unhideWhenUsed="1"/>
+    <w:lsdException w:name="toc 9" w:uiPriority="39" w:semiHidden="1" w:unhideWhenUsed="1"/>
     <w:lsdException w:name="Normal Indent" w:semiHidden="1" w:unhideWhenUsed="1"/>
     <w:lsdException w:name="footnote text" w:semiHidden="1" w:unhideWhenUsed="1"/>
     <w:lsdException w:name="annotation text" w:semiHidden="1" w:unhideWhenUsed="1"/>
     <w:lsdException w:name="header" w:semiHidden="1" w:unhideWhenUsed="1"/>
     <w:lsdException w:name="footer" w:semiHidden="1" w:unhideWhenUsed="1"/>
     <w:lsdException w:name="index heading" w:semiHidden="1" w:unhideWhenUsed="1"/>
-    <w:lsdException w:name="caption" w:semiHidden="1" w:uiPriority="35" w:unhideWhenUsed="1" w:qFormat="1"/>
+    <w:lsdException w:name="caption" w:uiPriority="35" w:semiHidden="1" w:unhideWhenUsed="1" w:qFormat="1"/>
     <w:lsdException w:name="table of figures" w:semiHidden="1" w:unhideWhenUsed="1"/>
     <w:lsdException w:name="envelope address" w:semiHidden="1" w:unhideWhenUsed="1"/>
     <w:lsdException w:name="envelope return" w:semiHidden="1" w:unhideWhenUsed="1"/>
@@ -381,7 +590,7 @@
     <w:lsdException w:name="Title" w:uiPriority="10" w:qFormat="1"/>
     <w:lsdException w:name="Closing" w:semiHidden="1" w:unhideWhenUsed="1"/>
     <w:lsdException w:name="Signature" w:semiHidden="1" w:unhideWhenUsed="1"/>
-    <w:lsdException w:name="Default Paragraph Font" w:semiHidden="1" w:uiPriority="1" w:unhideWhenUsed="1"/>
+    <w:lsdException w:name="Default Paragraph Font" w:uiPriority="1" w:semiHidden="1" w:unhideWhenUsed="1"/>
     <w:lsdException w:name="Body Text" w:semiHidden="1" w:unhideWhenUsed="1"/>
     <w:lsdException w:name="Body Text Indent" w:semiHidden="1" w:unhideWhenUsed="1"/>
     <w:lsdException w:name="List Continue" w:semiHidden="1" w:unhideWhenUsed="1"/>
@@ -581,8 +790,8 @@
     <w:lsdException w:name="Subtle Reference" w:uiPriority="31" w:qFormat="1"/>
     <w:lsdException w:name="Intense Reference" w:uiPriority="32" w:qFormat="1"/>
     <w:lsdException w:name="Book Title" w:uiPriority="33" w:qFormat="1"/>
-    <w:lsdException w:name="Bibliography" w:semiHidden="1" w:uiPriority="37" w:unhideWhenUsed="1"/>
-    <w:lsdException w:name="TOC Heading" w:semiHidden="1" w:uiPriority="39" w:unhideWhenUsed="1" w:qFormat="1"/>
+    <w:lsdException w:name="Bibliography" w:uiPriority="37" w:semiHidden="1" w:unhideWhenUsed="1"/>
+    <w:lsdException w:name="TOC Heading" w:uiPriority="39" w:semiHidden="1" w:unhideWhenUsed="1" w:qFormat="1"/>
     <w:lsdException w:name="Plain Table 1" w:uiPriority="41"/>
     <w:lsdException w:name="Plain Table 2" w:uiPriority="42"/>
     <w:lsdException w:name="Plain Table 3" w:uiPriority="43"/>
@@ -688,15 +897,159 @@
     <w:lsdException w:name="List Table 6 Colorful Accent 6" w:uiPriority="51"/>
     <w:lsdException w:name="List Table 7 Colorful Accent 6" w:uiPriority="52"/>
   </w:latentStyles>
-  <w:style w:type="paragraph" w:default="1" w:styleId="Normal">
+  <w:style w:type="paragraph" w:styleId="Normal" w:default="1">
     <w:name w:val="Normal"/>
     <w:qFormat/>
+    <w:pPr>
+      <w:widowControl/>
+      <w:bidi w:val="0"/>
+      <w:spacing w:lineRule="auto" w:line="259" w:before="0" w:after="160"/>
+      <w:jc w:val="left"/>
+    </w:pPr>
+    <w:rPr>
+      <w:rFonts w:ascii="Calibri" w:hAnsi="Calibri" w:eastAsia="Calibri" w:cs="" w:asciiTheme="minorHAnsi" w:cstheme="minorBidi" w:eastAsiaTheme="minorHAnsi" w:hAnsiTheme="minorHAnsi"/>
+      <w:color w:val="auto"/>
+      <w:kern w:val="0"/>
+      <w:sz w:val="22"/>
+      <w:szCs w:val="22"/>
+      <w:lang w:val="en-US" w:eastAsia="en-US" w:bidi="ar-SA"/>
+    </w:rPr>
   </w:style>
-  <w:style w:type="character" w:default="1" w:styleId="DefaultParagraphFont">
+  <w:style w:type="character" w:styleId="DefaultParagraphFont" w:default="1">
     <w:name w:val="Default Paragraph Font"/>
     <w:uiPriority w:val="1"/>
     <w:semiHidden/>
     <w:unhideWhenUsed/>
+    <w:qFormat/>
+    <w:rPr/>
+  </w:style>
+  <w:style w:type="character" w:styleId="TitleChar" w:customStyle="1">
+    <w:name w:val="Title Char"/>
+    <w:basedOn w:val="DefaultParagraphFont"/>
+    <w:link w:val="Title"/>
+    <w:uiPriority w:val="10"/>
+    <w:qFormat/>
+    <w:rsid w:val="00de334a"/>
+    <w:rPr>
+      <w:rFonts w:ascii="Calibri Light" w:hAnsi="Calibri Light" w:eastAsia="" w:cs="" w:asciiTheme="majorHAnsi" w:cstheme="majorBidi" w:eastAsiaTheme="majorEastAsia" w:hAnsiTheme="majorHAnsi"/>
+      <w:spacing w:val="-10"/>
+      <w:kern w:val="2"/>
+      <w:sz w:val="56"/>
+      <w:szCs w:val="56"/>
+    </w:rPr>
+  </w:style>
+  <w:style w:type="character" w:styleId="SubtitleChar" w:customStyle="1">
+    <w:name w:val="Subtitle Char"/>
+    <w:basedOn w:val="DefaultParagraphFont"/>
+    <w:link w:val="Subtitle"/>
+    <w:uiPriority w:val="11"/>
+    <w:qFormat/>
+    <w:rsid w:val="00de334a"/>
+    <w:rPr>
+      <w:rFonts w:eastAsia="" w:eastAsiaTheme="minorEastAsia"/>
+      <w:color w:val="5A5A5A" w:themeColor="text1" w:themeTint="a5"/>
+      <w:spacing w:val="15"/>
+    </w:rPr>
+  </w:style>
+  <w:style w:type="paragraph" w:styleId="Heading">
+    <w:name w:val="Heading"/>
+    <w:basedOn w:val="Normal"/>
+    <w:next w:val="TextBody"/>
+    <w:qFormat/>
+    <w:pPr>
+      <w:keepNext w:val="true"/>
+      <w:spacing w:before="240" w:after="120"/>
+    </w:pPr>
+    <w:rPr>
+      <w:rFonts w:ascii="Liberation Sans" w:hAnsi="Liberation Sans" w:eastAsia="Noto Sans CJK SC Regular" w:cs="Lohit Devanagari"/>
+      <w:sz w:val="28"/>
+      <w:szCs w:val="28"/>
+    </w:rPr>
+  </w:style>
+  <w:style w:type="paragraph" w:styleId="TextBody">
+    <w:name w:val="Body Text"/>
+    <w:basedOn w:val="Normal"/>
+    <w:pPr>
+      <w:spacing w:lineRule="auto" w:line="276" w:before="0" w:after="140"/>
+    </w:pPr>
+    <w:rPr/>
+  </w:style>
+  <w:style w:type="paragraph" w:styleId="List">
+    <w:name w:val="List"/>
+    <w:basedOn w:val="TextBody"/>
+    <w:pPr/>
+    <w:rPr>
+      <w:rFonts w:cs="Lohit Devanagari"/>
+    </w:rPr>
+  </w:style>
+  <w:style w:type="paragraph" w:styleId="Caption">
+    <w:name w:val="Caption"/>
+    <w:basedOn w:val="Normal"/>
+    <w:qFormat/>
+    <w:pPr>
+      <w:suppressLineNumbers/>
+      <w:spacing w:before="120" w:after="120"/>
+    </w:pPr>
+    <w:rPr>
+      <w:rFonts w:cs="Lohit Devanagari"/>
+      <w:i/>
+      <w:iCs/>
+      <w:sz w:val="24"/>
+      <w:szCs w:val="24"/>
+    </w:rPr>
+  </w:style>
+  <w:style w:type="paragraph" w:styleId="Index">
+    <w:name w:val="Index"/>
+    <w:basedOn w:val="Normal"/>
+    <w:qFormat/>
+    <w:pPr>
+      <w:suppressLineNumbers/>
+    </w:pPr>
+    <w:rPr>
+      <w:rFonts w:cs="Lohit Devanagari"/>
+    </w:rPr>
+  </w:style>
+  <w:style w:type="paragraph" w:styleId="Title">
+    <w:name w:val="Title"/>
+    <w:basedOn w:val="Normal"/>
+    <w:next w:val="Normal"/>
+    <w:link w:val="TitleChar"/>
+    <w:uiPriority w:val="10"/>
+    <w:qFormat/>
+    <w:rsid w:val="00de334a"/>
+    <w:pPr>
+      <w:spacing w:lineRule="auto" w:line="240" w:before="0" w:after="0"/>
+      <w:contextualSpacing/>
+    </w:pPr>
+    <w:rPr>
+      <w:rFonts w:ascii="Calibri Light" w:hAnsi="Calibri Light" w:eastAsia="" w:cs="" w:asciiTheme="majorHAnsi" w:cstheme="majorBidi" w:eastAsiaTheme="majorEastAsia" w:hAnsiTheme="majorHAnsi"/>
+      <w:spacing w:val="-10"/>
+      <w:kern w:val="2"/>
+      <w:sz w:val="56"/>
+      <w:szCs w:val="56"/>
+    </w:rPr>
+  </w:style>
+  <w:style w:type="paragraph" w:styleId="Subtitle">
+    <w:name w:val="Subtitle"/>
+    <w:basedOn w:val="Normal"/>
+    <w:next w:val="Normal"/>
+    <w:link w:val="SubtitleChar"/>
+    <w:uiPriority w:val="11"/>
+    <w:qFormat/>
+    <w:rsid w:val="00de334a"/>
+    <w:pPr/>
+    <w:rPr>
+      <w:rFonts w:eastAsia="" w:eastAsiaTheme="minorEastAsia"/>
+      <w:color w:val="5A5A5A" w:themeColor="text1" w:themeTint="a5"/>
+      <w:spacing w:val="15"/>
+    </w:rPr>
+  </w:style>
+  <w:style w:type="numbering" w:styleId="NoList" w:default="1">
+    <w:name w:val="No List"/>
+    <w:uiPriority w:val="99"/>
+    <w:semiHidden/>
+    <w:unhideWhenUsed/>
+    <w:qFormat/>
   </w:style>
   <w:style w:type="table" w:default="1" w:styleId="TableNormal">
     <w:name w:val="Normal Table"/>
@@ -712,77 +1065,6 @@
         <w:right w:w="108" w:type="dxa"/>
       </w:tblCellMar>
     </w:tblPr>
-  </w:style>
-  <w:style w:type="numbering" w:default="1" w:styleId="NoList">
-    <w:name w:val="No List"/>
-    <w:uiPriority w:val="99"/>
-    <w:semiHidden/>
-    <w:unhideWhenUsed/>
-  </w:style>
-  <w:style w:type="paragraph" w:styleId="Title">
-    <w:name w:val="Title"/>
-    <w:basedOn w:val="Normal"/>
-    <w:next w:val="Normal"/>
-    <w:link w:val="TitleChar"/>
-    <w:uiPriority w:val="10"/>
-    <w:qFormat/>
-    <w:rsid w:val="00DE334A"/>
-    <w:pPr>
-      <w:spacing w:after="0" w:line="240" w:lineRule="auto"/>
-      <w:contextualSpacing/>
-    </w:pPr>
-    <w:rPr>
-      <w:rFonts w:asciiTheme="majorHAnsi" w:eastAsiaTheme="majorEastAsia" w:hAnsiTheme="majorHAnsi" w:cstheme="majorBidi"/>
-      <w:spacing w:val="-10"/>
-      <w:kern w:val="28"/>
-      <w:sz w:val="56"/>
-      <w:szCs w:val="56"/>
-    </w:rPr>
-  </w:style>
-  <w:style w:type="character" w:customStyle="1" w:styleId="TitleChar">
-    <w:name w:val="Title Char"/>
-    <w:basedOn w:val="DefaultParagraphFont"/>
-    <w:link w:val="Title"/>
-    <w:uiPriority w:val="10"/>
-    <w:rsid w:val="00DE334A"/>
-    <w:rPr>
-      <w:rFonts w:asciiTheme="majorHAnsi" w:eastAsiaTheme="majorEastAsia" w:hAnsiTheme="majorHAnsi" w:cstheme="majorBidi"/>
-      <w:spacing w:val="-10"/>
-      <w:kern w:val="28"/>
-      <w:sz w:val="56"/>
-      <w:szCs w:val="56"/>
-    </w:rPr>
-  </w:style>
-  <w:style w:type="paragraph" w:styleId="Subtitle">
-    <w:name w:val="Subtitle"/>
-    <w:basedOn w:val="Normal"/>
-    <w:next w:val="Normal"/>
-    <w:link w:val="SubtitleChar"/>
-    <w:uiPriority w:val="11"/>
-    <w:qFormat/>
-    <w:rsid w:val="00DE334A"/>
-    <w:pPr>
-      <w:numPr>
-        <w:ilvl w:val="1"/>
-      </w:numPr>
-    </w:pPr>
-    <w:rPr>
-      <w:rFonts w:eastAsiaTheme="minorEastAsia"/>
-      <w:color w:val="5A5A5A" w:themeColor="text1" w:themeTint="A5"/>
-      <w:spacing w:val="15"/>
-    </w:rPr>
-  </w:style>
-  <w:style w:type="character" w:customStyle="1" w:styleId="SubtitleChar">
-    <w:name w:val="Subtitle Char"/>
-    <w:basedOn w:val="DefaultParagraphFont"/>
-    <w:link w:val="Subtitle"/>
-    <w:uiPriority w:val="11"/>
-    <w:rsid w:val="00DE334A"/>
-    <w:rPr>
-      <w:rFonts w:eastAsiaTheme="minorEastAsia"/>
-      <w:color w:val="5A5A5A" w:themeColor="text1" w:themeTint="A5"/>
-      <w:spacing w:val="15"/>
-    </w:rPr>
   </w:style>
 </w:styles>
 </file>

</xml_diff>